<commit_message>
Add class description in readme.docx
</commit_message>
<xml_diff>
--- a/deploy/readme.docx
+++ b/deploy/readme.docx
@@ -100,15 +100,7 @@
     </w:p>
     <w:p>
       <w:r>
-        <w:t>&lt;</w:t>
-      </w:r>
-      <w:proofErr w:type="spellStart"/>
-      <w:r>
-        <w:t>InputFilePath</w:t>
-      </w:r>
-      <w:proofErr w:type="spellEnd"/>
-      <w:r>
-        <w:t>&gt;</w:t>
+        <w:t>&lt;InputFilePath&gt;</w:t>
       </w:r>
       <w:r>
         <w:t>: specify the input file path.</w:t>
@@ -116,15 +108,7 @@
     </w:p>
     <w:p>
       <w:r>
-        <w:t>&lt;</w:t>
-      </w:r>
-      <w:proofErr w:type="spellStart"/>
-      <w:r>
-        <w:t>OutputDir</w:t>
-      </w:r>
-      <w:proofErr w:type="spellEnd"/>
-      <w:r>
-        <w:t>&gt;</w:t>
+        <w:t>&lt;OutputDir&gt;</w:t>
       </w:r>
       <w:r>
         <w:t>: specify the output directory.</w:t>
@@ -1075,13 +1059,31 @@
         </w:numPr>
       </w:pPr>
       <w:r>
-        <w:t>Polygon model:</w:t>
+        <w:t>Polygon mode</w:t>
+      </w:r>
+      <w:r>
+        <w:t>:</w:t>
       </w:r>
       <w:r>
         <w:t xml:space="preserve"> in original window, you can draw polygons, right mouse click to enter polygon mode</w:t>
       </w:r>
       <w:r>
-        <w:t>, left mouse double click to draw polygon</w:t>
+        <w:t xml:space="preserve">, </w:t>
+      </w:r>
+      <w:r>
+        <w:t>left mouse click to add vertex</w:t>
+      </w:r>
+      <w:r>
+        <w:rPr>
+          <w:rFonts w:hint="eastAsia"/>
+        </w:rPr>
+        <w:t>,</w:t>
+      </w:r>
+      <w:r>
+        <w:t xml:space="preserve"> </w:t>
+      </w:r>
+      <w:r>
+        <w:t>left mouse double click to draw polygon</w:t>
       </w:r>
       <w:r>
         <w:t>.</w:t>
@@ -1197,8 +1199,14 @@
           <w:p>
             <w:pPr>
               <w:jc w:val="center"/>
-            </w:pPr>
-            <w:r>
+              <w:rPr>
+                <w:b/>
+              </w:rPr>
+            </w:pPr>
+            <w:r>
+              <w:rPr>
+                <w:b/>
+              </w:rPr>
               <w:t>Shot Key</w:t>
             </w:r>
           </w:p>
@@ -1210,8 +1218,14 @@
           <w:p>
             <w:pPr>
               <w:jc w:val="center"/>
-            </w:pPr>
-            <w:r>
+              <w:rPr>
+                <w:b/>
+              </w:rPr>
+            </w:pPr>
+            <w:r>
+              <w:rPr>
+                <w:b/>
+              </w:rPr>
               <w:t>Function</w:t>
             </w:r>
           </w:p>
@@ -1804,76 +1818,428 @@
         </w:rPr>
         <w:t>Saving</w:t>
       </w:r>
+      <w:r>
+        <w:rPr>
+          <w:b/>
+          <w:sz w:val="28"/>
+          <w:szCs w:val="28"/>
+        </w:rPr>
+        <w:t xml:space="preserve"> </w:t>
+      </w:r>
+      <w:r>
+        <w:rPr>
+          <w:b/>
+          <w:sz w:val="28"/>
+          <w:szCs w:val="28"/>
+        </w:rPr>
+        <w:t>F</w:t>
+      </w:r>
+      <w:r>
+        <w:rPr>
+          <w:b/>
+          <w:sz w:val="28"/>
+          <w:szCs w:val="28"/>
+        </w:rPr>
+        <w:t>ile</w:t>
+      </w:r>
+      <w:r>
+        <w:rPr>
+          <w:b/>
+          <w:sz w:val="28"/>
+          <w:szCs w:val="28"/>
+        </w:rPr>
+        <w:t xml:space="preserve"> </w:t>
+      </w:r>
+      <w:r>
+        <w:rPr>
+          <w:b/>
+          <w:sz w:val="28"/>
+          <w:szCs w:val="28"/>
+        </w:rPr>
+        <w:t>N</w:t>
+      </w:r>
+      <w:r>
+        <w:rPr>
+          <w:b/>
+          <w:sz w:val="28"/>
+          <w:szCs w:val="28"/>
+        </w:rPr>
+        <w:t>am</w:t>
+      </w:r>
+      <w:r>
+        <w:rPr>
+          <w:b/>
+          <w:sz w:val="28"/>
+          <w:szCs w:val="28"/>
+        </w:rPr>
+        <w:t>e</w:t>
+      </w:r>
+      <w:r>
+        <w:rPr>
+          <w:b/>
+          <w:sz w:val="28"/>
+          <w:szCs w:val="28"/>
+        </w:rPr>
+        <w:t xml:space="preserve"> </w:t>
+      </w:r>
+      <w:r>
+        <w:rPr>
+          <w:b/>
+          <w:sz w:val="28"/>
+          <w:szCs w:val="28"/>
+        </w:rPr>
+        <w:t>R</w:t>
+      </w:r>
+      <w:r>
+        <w:rPr>
+          <w:b/>
+          <w:sz w:val="28"/>
+          <w:szCs w:val="28"/>
+        </w:rPr>
+        <w:t>ules</w:t>
+      </w:r>
+    </w:p>
+    <w:p>
+      <w:r>
+        <w:t>When saving the label, both original image and label image will be saved.</w:t>
+      </w:r>
+    </w:p>
+    <w:p>
+      <w:r>
+        <w:t>Output label file name is:</w:t>
+      </w:r>
+      <w:r>
+        <w:t>’</w:t>
+      </w:r>
+      <w:r>
+        <w:t xml:space="preserve"> &lt;index&gt;.bmp</w:t>
+      </w:r>
+      <w:r>
+        <w:t>’</w:t>
+      </w:r>
+      <w:r>
+        <w:t xml:space="preserve">, </w:t>
+      </w:r>
+      <w:r>
+        <w:t xml:space="preserve">and </w:t>
+      </w:r>
+      <w:r>
+        <w:t xml:space="preserve">the corresponding original image file name is </w:t>
+      </w:r>
+      <w:r>
+        <w:t>‘</w:t>
+      </w:r>
+      <w:r>
+        <w:t>&lt;index&gt;_ori.bmp</w:t>
+      </w:r>
+      <w:r>
+        <w:t>’.</w:t>
+      </w:r>
+    </w:p>
+    <w:p>
+      <w:pPr>
+        <w:rPr>
+          <w:b/>
+          <w:sz w:val="28"/>
+          <w:szCs w:val="28"/>
+        </w:rPr>
+      </w:pPr>
+      <w:r>
+        <w:rPr>
+          <w:rFonts w:hint="eastAsia"/>
+          <w:b/>
+          <w:sz w:val="28"/>
+          <w:szCs w:val="28"/>
+        </w:rPr>
+        <w:t>C</w:t>
+      </w:r>
+      <w:r>
+        <w:rPr>
+          <w:b/>
+          <w:sz w:val="28"/>
+          <w:szCs w:val="28"/>
+        </w:rPr>
+        <w:t xml:space="preserve">lasses </w:t>
+      </w:r>
+      <w:r>
+        <w:rPr>
+          <w:b/>
+          <w:sz w:val="28"/>
+          <w:szCs w:val="28"/>
+        </w:rPr>
+        <w:t xml:space="preserve">for </w:t>
+      </w:r>
+      <w:r>
+        <w:rPr>
+          <w:b/>
+          <w:sz w:val="28"/>
+          <w:szCs w:val="28"/>
+        </w:rPr>
+        <w:t>O</w:t>
+      </w:r>
+      <w:r>
+        <w:rPr>
+          <w:b/>
+          <w:sz w:val="28"/>
+          <w:szCs w:val="28"/>
+        </w:rPr>
+        <w:t xml:space="preserve">ur </w:t>
+      </w:r>
+      <w:r>
+        <w:rPr>
+          <w:b/>
+          <w:sz w:val="28"/>
+          <w:szCs w:val="28"/>
+        </w:rPr>
+        <w:t>P</w:t>
+      </w:r>
+      <w:r>
+        <w:rPr>
+          <w:b/>
+          <w:sz w:val="28"/>
+          <w:szCs w:val="28"/>
+        </w:rPr>
+        <w:t>roject</w:t>
+      </w:r>
+    </w:p>
+    <w:p>
+      <w:r>
+        <w:t>There are 7 foreground classes (building, road, moving cars, static cars, vegetation, pedestrian and tree) and 1 background class (void).</w:t>
+      </w:r>
+    </w:p>
+    <w:p>
+      <w:r>
+        <w:rPr>
+          <w:b/>
+        </w:rPr>
+        <w:t>Building</w:t>
+      </w:r>
+      <w:r>
+        <w:t>: includes normal buildings and garages.</w:t>
+      </w:r>
       <w:bookmarkStart w:id="0" w:name="_GoBack"/>
       <w:bookmarkEnd w:id="0"/>
-      <w:r>
-        <w:rPr>
-          <w:b/>
-          <w:sz w:val="28"/>
-          <w:szCs w:val="28"/>
-        </w:rPr>
+    </w:p>
+    <w:p>
+      <w:r>
+        <w:rPr>
+          <w:b/>
+        </w:rPr>
+        <w:t>Road</w:t>
+      </w:r>
+      <w:r>
+        <w:t>: includes road that cars can run on. Sidewalk is not included.</w:t>
+      </w:r>
+      <w:r>
+        <w:t xml:space="preserve"> Parking lot is not included.</w:t>
+      </w:r>
+      <w:r>
         <w:t xml:space="preserve"> </w:t>
       </w:r>
-      <w:r>
-        <w:rPr>
-          <w:b/>
-          <w:sz w:val="28"/>
-          <w:szCs w:val="28"/>
-        </w:rPr>
-        <w:t>nam</w:t>
-      </w:r>
-      <w:r>
-        <w:rPr>
-          <w:b/>
-          <w:sz w:val="28"/>
-          <w:szCs w:val="28"/>
-        </w:rPr>
-        <w:t>e</w:t>
-      </w:r>
-      <w:r>
-        <w:rPr>
-          <w:b/>
-          <w:sz w:val="28"/>
-          <w:szCs w:val="28"/>
-        </w:rPr>
-        <w:t xml:space="preserve"> rules</w:t>
-      </w:r>
-    </w:p>
-    <w:p>
-      <w:r>
-        <w:t>When saving the label, both original image and label image will be saved.</w:t>
-      </w:r>
-    </w:p>
-    <w:p>
-      <w:r>
-        <w:t>Output label file name is:</w:t>
-      </w:r>
-      <w:r>
-        <w:t>’</w:t>
-      </w:r>
-      <w:r>
-        <w:t xml:space="preserve"> &lt;index&gt;.bmp</w:t>
-      </w:r>
-      <w:r>
-        <w:t>’</w:t>
-      </w:r>
-      <w:r>
-        <w:t xml:space="preserve">, </w:t>
-      </w:r>
-      <w:r>
-        <w:t xml:space="preserve">and </w:t>
-      </w:r>
-      <w:r>
-        <w:t xml:space="preserve">the corresponding original image file name is </w:t>
-      </w:r>
-      <w:r>
-        <w:t>‘</w:t>
-      </w:r>
-      <w:r>
-        <w:t>&lt;index&gt;_ori.bmp</w:t>
-      </w:r>
-      <w:r>
-        <w:t>’.</w:t>
+    </w:p>
+    <w:p>
+      <w:r>
+        <w:rPr>
+          <w:b/>
+        </w:rPr>
+        <w:t>Moving cars</w:t>
+      </w:r>
+      <w:r>
+        <w:t>: includes cars that is moving forward or backward.</w:t>
+      </w:r>
+    </w:p>
+    <w:p>
+      <w:r>
+        <w:rPr>
+          <w:b/>
+        </w:rPr>
+        <w:t>Static cars</w:t>
+      </w:r>
+      <w:r>
+        <w:t xml:space="preserve">: includes </w:t>
+      </w:r>
+      <w:r>
+        <w:t>cars that is not moving.</w:t>
+      </w:r>
+    </w:p>
+    <w:p>
+      <w:r>
+        <w:rPr>
+          <w:b/>
+        </w:rPr>
+        <w:t>Vegetation</w:t>
+      </w:r>
+      <w:r>
+        <w:t>: includes low vegetation, such as shrubs and grass.</w:t>
+      </w:r>
+    </w:p>
+    <w:p>
+      <w:r>
+        <w:rPr>
+          <w:b/>
+        </w:rPr>
+        <w:t>Pedestrian</w:t>
+      </w:r>
+      <w:r>
+        <w:t>: includes human in any behavior, walking, standing and riding.</w:t>
+      </w:r>
+    </w:p>
+    <w:p>
+      <w:r>
+        <w:rPr>
+          <w:b/>
+        </w:rPr>
+        <w:t>Tree</w:t>
+      </w:r>
+      <w:r>
+        <w:t xml:space="preserve">: includes </w:t>
+      </w:r>
+      <w:proofErr w:type="gramStart"/>
+      <w:r>
+        <w:t>trees, that</w:t>
+      </w:r>
+      <w:proofErr w:type="gramEnd"/>
+      <w:r>
+        <w:t xml:space="preserve"> </w:t>
+      </w:r>
+      <w:r>
+        <w:t xml:space="preserve">have obvious canopy. </w:t>
+      </w:r>
+    </w:p>
+    <w:p>
+      <w:r>
+        <w:rPr>
+          <w:b/>
+        </w:rPr>
+        <w:t>Void</w:t>
+      </w:r>
+      <w:r>
+        <w:t>: includes all other</w:t>
+      </w:r>
+      <w:r>
+        <w:t xml:space="preserve"> objects that</w:t>
+      </w:r>
+      <w:r>
+        <w:t xml:space="preserve"> </w:t>
+      </w:r>
+      <w:r>
+        <w:t xml:space="preserve">do not belong to any classes above. </w:t>
+      </w:r>
+    </w:p>
+    <w:p>
+      <w:r>
+        <w:lastRenderedPageBreak/>
+        <w:t xml:space="preserve">The following shows an </w:t>
+      </w:r>
+      <w:r>
+        <w:rPr>
+          <w:b/>
+        </w:rPr>
+        <w:t>example</w:t>
+      </w:r>
+      <w:r>
+        <w:t>.</w:t>
+      </w:r>
+    </w:p>
+    <w:p>
+      <w:pPr>
+        <w:jc w:val="center"/>
+      </w:pPr>
+      <w:r>
+        <w:rPr>
+          <w:noProof/>
+          <w:lang w:val="nl-NL"/>
+        </w:rPr>
+        <w:drawing>
+          <wp:inline distT="0" distB="0" distL="0" distR="0" wp14:anchorId="2CE0E3A3" wp14:editId="75EF2770">
+            <wp:extent cx="2743200" cy="1468362"/>
+            <wp:effectExtent l="0" t="0" r="0" b="0"/>
+            <wp:docPr id="6" name="Picture 6"/>
+            <wp:cNvGraphicFramePr>
+              <a:graphicFrameLocks xmlns:a="http://schemas.openxmlformats.org/drawingml/2006/main" noChangeAspect="1"/>
+            </wp:cNvGraphicFramePr>
+            <a:graphic xmlns:a="http://schemas.openxmlformats.org/drawingml/2006/main">
+              <a:graphicData uri="http://schemas.openxmlformats.org/drawingml/2006/picture">
+                <pic:pic xmlns:pic="http://schemas.openxmlformats.org/drawingml/2006/picture">
+                  <pic:nvPicPr>
+                    <pic:cNvPr id="1" name=""/>
+                    <pic:cNvPicPr/>
+                  </pic:nvPicPr>
+                  <pic:blipFill>
+                    <a:blip r:embed="rId13"/>
+                    <a:stretch>
+                      <a:fillRect/>
+                    </a:stretch>
+                  </pic:blipFill>
+                  <pic:spPr>
+                    <a:xfrm>
+                      <a:off x="0" y="0"/>
+                      <a:ext cx="2762070" cy="1478463"/>
+                    </a:xfrm>
+                    <a:prstGeom prst="rect">
+                      <a:avLst/>
+                    </a:prstGeom>
+                  </pic:spPr>
+                </pic:pic>
+              </a:graphicData>
+            </a:graphic>
+          </wp:inline>
+        </w:drawing>
+      </w:r>
+      <w:r>
+        <w:t xml:space="preserve"> </w:t>
+      </w:r>
+      <w:r>
+        <w:rPr>
+          <w:noProof/>
+          <w:lang w:val="nl-NL"/>
+        </w:rPr>
+        <w:drawing>
+          <wp:inline distT="0" distB="0" distL="0" distR="0" wp14:anchorId="4A491D1A" wp14:editId="751C803B">
+            <wp:extent cx="2789555" cy="1475647"/>
+            <wp:effectExtent l="0" t="0" r="0" b="0"/>
+            <wp:docPr id="4" name="Picture 4"/>
+            <wp:cNvGraphicFramePr>
+              <a:graphicFrameLocks xmlns:a="http://schemas.openxmlformats.org/drawingml/2006/main" noChangeAspect="1"/>
+            </wp:cNvGraphicFramePr>
+            <a:graphic xmlns:a="http://schemas.openxmlformats.org/drawingml/2006/main">
+              <a:graphicData uri="http://schemas.openxmlformats.org/drawingml/2006/picture">
+                <pic:pic xmlns:pic="http://schemas.openxmlformats.org/drawingml/2006/picture">
+                  <pic:nvPicPr>
+                    <pic:cNvPr id="1" name=""/>
+                    <pic:cNvPicPr/>
+                  </pic:nvPicPr>
+                  <pic:blipFill>
+                    <a:blip r:embed="rId14"/>
+                    <a:stretch>
+                      <a:fillRect/>
+                    </a:stretch>
+                  </pic:blipFill>
+                  <pic:spPr>
+                    <a:xfrm>
+                      <a:off x="0" y="0"/>
+                      <a:ext cx="2822553" cy="1493102"/>
+                    </a:xfrm>
+                    <a:prstGeom prst="rect">
+                      <a:avLst/>
+                    </a:prstGeom>
+                  </pic:spPr>
+                </pic:pic>
+              </a:graphicData>
+            </a:graphic>
+          </wp:inline>
+        </w:drawing>
+      </w:r>
+    </w:p>
+    <w:p>
+      <w:r>
+        <w:t>Note</w:t>
+      </w:r>
+      <w:r>
+        <w:t xml:space="preserve"> that in the example images, </w:t>
+      </w:r>
+      <w:r>
+        <w:t xml:space="preserve">if tree occludes objects in the back, then we label foreground. </w:t>
       </w:r>
     </w:p>
     <w:p>
@@ -1922,7 +2288,19 @@
         </w:numPr>
       </w:pPr>
       <w:r>
-        <w:t>Class order of labeling: building -&gt; road -&gt; moving cars -&gt; static cars -&gt; vegetation -&gt; tree. You can also do it in your own preference anyway.</w:t>
+        <w:t>Class order of labeling: building -&gt; road -&gt; moving cars -&gt; static cars -&gt; vegetation</w:t>
+      </w:r>
+      <w:r>
+        <w:t xml:space="preserve"> -&gt;</w:t>
+      </w:r>
+      <w:r>
+        <w:t xml:space="preserve"> p</w:t>
+      </w:r>
+      <w:r>
+        <w:t>edestrian</w:t>
+      </w:r>
+      <w:r>
+        <w:t xml:space="preserve"> -&gt; tree. You can also do it in your own preference anyway.</w:t>
       </w:r>
     </w:p>
     <w:p>

</xml_diff>

<commit_message>
Add about me; Add deploy to git
</commit_message>
<xml_diff>
--- a/deploy/readme.docx
+++ b/deploy/readme.docx
@@ -15,39 +15,67 @@
           <w:sz w:val="52"/>
           <w:szCs w:val="52"/>
         </w:rPr>
-        <w:t>Label</w:t>
-      </w:r>
-      <w:r>
-        <w:rPr>
-          <w:rFonts w:hint="eastAsia"/>
-          <w:sz w:val="52"/>
-          <w:szCs w:val="52"/>
-        </w:rPr>
-        <w:t>ing</w:t>
-      </w:r>
-      <w:r>
-        <w:rPr>
-          <w:sz w:val="52"/>
-          <w:szCs w:val="52"/>
-        </w:rPr>
-        <w:t xml:space="preserve"> Tool</w:t>
-      </w:r>
-    </w:p>
-    <w:p>
-      <w:r>
-        <w:t>This tool is designed for video image</w:t>
-      </w:r>
-      <w:r>
-        <w:t xml:space="preserve"> per pixel class</w:t>
-      </w:r>
-      <w:r>
-        <w:t xml:space="preserve"> labeling.</w:t>
+        <w:t>Video Semantic Labeler</w:t>
+      </w:r>
+    </w:p>
+    <w:p>
+      <w:r>
+        <w:t>This tool</w:t>
+      </w:r>
+      <w:r>
+        <w:t xml:space="preserve"> is designed for</w:t>
       </w:r>
       <w:r>
         <w:t xml:space="preserve"> </w:t>
       </w:r>
       <w:r>
-        <w:t xml:space="preserve">It provides pixel level, super pixel level and polygon mode labeling. </w:t>
+        <w:t>making ground truth data</w:t>
+      </w:r>
+      <w:r>
+        <w:t xml:space="preserve"> </w:t>
+      </w:r>
+      <w:r>
+        <w:t xml:space="preserve">for </w:t>
+      </w:r>
+      <w:r>
+        <w:t>video semantic segmentation</w:t>
+      </w:r>
+      <w:r>
+        <w:t>.</w:t>
+      </w:r>
+      <w:r>
+        <w:t xml:space="preserve"> </w:t>
+      </w:r>
+    </w:p>
+    <w:p>
+      <w:r>
+        <w:t>It provides pixe</w:t>
+      </w:r>
+      <w:r>
+        <w:t>l</w:t>
+      </w:r>
+      <w:r>
+        <w:t xml:space="preserve">-wise, </w:t>
+      </w:r>
+      <w:proofErr w:type="spellStart"/>
+      <w:r>
+        <w:t>superpixel</w:t>
+      </w:r>
+      <w:proofErr w:type="spellEnd"/>
+      <w:r>
+        <w:t xml:space="preserve">-wise and polygon-wise </w:t>
+      </w:r>
+      <w:r>
+        <w:t>labeling</w:t>
+      </w:r>
+      <w:r>
+        <w:t xml:space="preserve"> method</w:t>
+      </w:r>
+      <w:r>
+        <w:t>s</w:t>
+      </w:r>
+      <w:r>
+        <w:t xml:space="preserve">. </w:t>
       </w:r>
     </w:p>
     <w:p>
@@ -116,34 +144,7 @@
     </w:p>
     <w:p>
       <w:r>
-        <w:t>&lt;</w:t>
-      </w:r>
-      <w:proofErr w:type="spellStart"/>
-      <w:r>
-        <w:t>Labeling_Frame_Interval</w:t>
-      </w:r>
-      <w:proofErr w:type="spellEnd"/>
-      <w:r>
-        <w:t>&gt;</w:t>
-      </w:r>
-      <w:r>
-        <w:t>: specify the interval for labeling frames.</w:t>
-      </w:r>
-    </w:p>
-    <w:p>
-      <w:r>
-        <w:t>&lt;</w:t>
-      </w:r>
-      <w:proofErr w:type="spellStart"/>
-      <w:r>
-        <w:t>LabelList</w:t>
-      </w:r>
-      <w:proofErr w:type="spellEnd"/>
-      <w:r>
-        <w:t>&gt;</w:t>
-      </w:r>
-      <w:r>
-        <w:t>: specify the class name and its color.</w:t>
+        <w:t>Other settings are described in the xml file.</w:t>
       </w:r>
     </w:p>
     <w:p>
@@ -190,7 +191,15 @@
           <w:sz w:val="24"/>
           <w:szCs w:val="24"/>
         </w:rPr>
-        <w:t>Video viewing</w:t>
+        <w:t xml:space="preserve">Video </w:t>
+      </w:r>
+      <w:r>
+        <w:rPr>
+          <w:b/>
+          <w:sz w:val="24"/>
+          <w:szCs w:val="24"/>
+        </w:rPr>
+        <w:t>viewing</w:t>
       </w:r>
     </w:p>
     <w:p>
@@ -254,7 +263,18 @@
         <w:t>You can also get to any position of the video</w:t>
       </w:r>
       <w:r>
-        <w:t xml:space="preserve"> by dragging progress bar or setting index accurately in the line edit widget and clicking ‘Commit Settings’ button</w:t>
+        <w:t xml:space="preserve"> by </w:t>
+      </w:r>
+      <w:r>
+        <w:t>altering</w:t>
+      </w:r>
+      <w:r>
+        <w:t xml:space="preserve"> index accurately </w:t>
+      </w:r>
+      <w:bookmarkStart w:id="0" w:name="_GoBack"/>
+      <w:bookmarkEnd w:id="0"/>
+      <w:r>
+        <w:t>and clicking ‘Commit Settings’ button</w:t>
       </w:r>
       <w:r>
         <w:t>.</w:t>
@@ -267,7 +287,6 @@
       <w:r>
         <w:rPr>
           <w:noProof/>
-          <w:lang w:val="nl-NL"/>
         </w:rPr>
         <w:drawing>
           <wp:inline distT="0" distB="0" distL="0" distR="0" wp14:anchorId="64E12E2C" wp14:editId="2D201758">
@@ -379,7 +398,6 @@
       <w:r>
         <w:rPr>
           <w:noProof/>
-          <w:lang w:val="nl-NL"/>
         </w:rPr>
         <w:drawing>
           <wp:inline distT="0" distB="0" distL="0" distR="0" wp14:anchorId="02163480" wp14:editId="0B6CC3D4">
@@ -697,7 +715,6 @@
       <w:r>
         <w:rPr>
           <w:noProof/>
-          <w:lang w:val="nl-NL"/>
         </w:rPr>
         <w:drawing>
           <wp:inline distT="0" distB="0" distL="0" distR="0" wp14:anchorId="7111CF9B" wp14:editId="36636460">
@@ -744,7 +761,6 @@
       <w:r>
         <w:rPr>
           <w:noProof/>
-          <w:lang w:val="nl-NL"/>
         </w:rPr>
         <w:drawing>
           <wp:inline distT="0" distB="0" distL="0" distR="0" wp14:anchorId="265E9E19" wp14:editId="5AB7AF0A">
@@ -791,7 +807,6 @@
       <w:r>
         <w:rPr>
           <w:noProof/>
-          <w:lang w:val="nl-NL"/>
         </w:rPr>
         <w:drawing>
           <wp:inline distT="0" distB="0" distL="0" distR="0" wp14:anchorId="084273DF" wp14:editId="7863EE67">
@@ -926,7 +941,6 @@
       <w:r>
         <w:rPr>
           <w:noProof/>
-          <w:lang w:val="nl-NL"/>
         </w:rPr>
         <w:drawing>
           <wp:inline distT="0" distB="0" distL="0" distR="0" wp14:anchorId="4D4C784E" wp14:editId="44E9C88B">
@@ -1005,7 +1019,6 @@
       <w:r>
         <w:rPr>
           <w:noProof/>
-          <w:lang w:val="nl-NL"/>
         </w:rPr>
         <w:drawing>
           <wp:inline distT="0" distB="0" distL="0" distR="0" wp14:anchorId="36A6305B" wp14:editId="2099EB67">
@@ -1097,7 +1110,6 @@
       <w:r>
         <w:rPr>
           <w:noProof/>
-          <w:lang w:val="nl-NL"/>
         </w:rPr>
         <w:drawing>
           <wp:inline distT="0" distB="0" distL="0" distR="0" wp14:anchorId="64840A9D" wp14:editId="6BE7E67C">
@@ -2017,8 +2029,6 @@
       <w:r>
         <w:t>: includes normal buildings and garages.</w:t>
       </w:r>
-      <w:bookmarkStart w:id="0" w:name="_GoBack"/>
-      <w:bookmarkEnd w:id="0"/>
     </w:p>
     <w:p>
       <w:r>
@@ -2148,7 +2158,6 @@
       <w:r>
         <w:rPr>
           <w:noProof/>
-          <w:lang w:val="nl-NL"/>
         </w:rPr>
         <w:drawing>
           <wp:inline distT="0" distB="0" distL="0" distR="0" wp14:anchorId="2CE0E3A3" wp14:editId="75EF2770">
@@ -2192,7 +2201,6 @@
       <w:r>
         <w:rPr>
           <w:noProof/>
-          <w:lang w:val="nl-NL"/>
         </w:rPr>
         <w:drawing>
           <wp:inline distT="0" distB="0" distL="0" distR="0" wp14:anchorId="4A491D1A" wp14:editId="751C803B">

</xml_diff>

<commit_message>
Update: add default output label description
</commit_message>
<xml_diff>
--- a/deploy/readme.docx
+++ b/deploy/readme.docx
@@ -57,11 +57,9 @@
       <w:r>
         <w:t xml:space="preserve">-wise, </w:t>
       </w:r>
-      <w:proofErr w:type="spellStart"/>
       <w:r>
         <w:t>superpixel</w:t>
       </w:r>
-      <w:proofErr w:type="spellEnd"/>
       <w:r>
         <w:t xml:space="preserve">-wise and polygon-wise </w:t>
       </w:r>
@@ -128,15 +126,7 @@
     </w:p>
     <w:p>
       <w:r>
-        <w:t>&lt;</w:t>
-      </w:r>
-      <w:proofErr w:type="spellStart"/>
-      <w:r>
-        <w:t>InputFilePath</w:t>
-      </w:r>
-      <w:proofErr w:type="spellEnd"/>
-      <w:r>
-        <w:t>&gt;</w:t>
+        <w:t>&lt;InputFilePath&gt;</w:t>
       </w:r>
       <w:r>
         <w:t>: specify the input file path.</w:t>
@@ -144,15 +134,7 @@
     </w:p>
     <w:p>
       <w:r>
-        <w:t>&lt;</w:t>
-      </w:r>
-      <w:proofErr w:type="spellStart"/>
-      <w:r>
-        <w:t>OutputDir</w:t>
-      </w:r>
-      <w:proofErr w:type="spellEnd"/>
-      <w:r>
-        <w:t>&gt;</w:t>
+        <w:t>&lt;OutputDir&gt;</w:t>
       </w:r>
       <w:r>
         <w:t>: specify the output directory.</w:t>
@@ -404,15 +386,7 @@
         <w:t>s are</w:t>
       </w:r>
       <w:r>
-        <w:t xml:space="preserve"> shown with </w:t>
-      </w:r>
-      <w:proofErr w:type="spellStart"/>
-      <w:r>
-        <w:t>qt</w:t>
-      </w:r>
-      <w:proofErr w:type="spellEnd"/>
-      <w:r>
-        <w:t xml:space="preserve"> label</w:t>
+        <w:t xml:space="preserve"> shown with qt label</w:t>
       </w:r>
       <w:r>
         <w:t xml:space="preserve"> </w:t>
@@ -439,15 +413,7 @@
         <w:t>s are</w:t>
       </w:r>
       <w:r>
-        <w:t xml:space="preserve"> grabbed with </w:t>
-      </w:r>
-      <w:proofErr w:type="spellStart"/>
-      <w:r>
-        <w:t>opencv</w:t>
-      </w:r>
-      <w:proofErr w:type="spellEnd"/>
-      <w:r>
-        <w:t xml:space="preserve"> library, it is not high</w:t>
+        <w:t xml:space="preserve"> grabbed with opencv library, it is not high</w:t>
       </w:r>
       <w:r>
         <w:t>ly optimized for video viewing as</w:t>
@@ -665,21 +631,7 @@
         <w:rPr>
           <w:b/>
         </w:rPr>
-        <w:t xml:space="preserve">‘Use </w:t>
-      </w:r>
-      <w:proofErr w:type="spellStart"/>
-      <w:r>
-        <w:rPr>
-          <w:b/>
-        </w:rPr>
-        <w:t>Superpixel</w:t>
-      </w:r>
-      <w:proofErr w:type="spellEnd"/>
-      <w:r>
-        <w:rPr>
-          <w:b/>
-        </w:rPr>
-        <w:t xml:space="preserve"> Labeling’</w:t>
+        <w:t>‘Use Superpixel Labeling’</w:t>
       </w:r>
       <w:r>
         <w:t xml:space="preserve"> button: if you want to use </w:t>
@@ -726,11 +678,9 @@
       <w:r>
         <w:t xml:space="preserve"> next to ‘Use </w:t>
       </w:r>
-      <w:proofErr w:type="spellStart"/>
       <w:r>
         <w:t>Superpixel</w:t>
       </w:r>
-      <w:proofErr w:type="spellEnd"/>
       <w:r>
         <w:t xml:space="preserve"> Labeling’ button</w:t>
       </w:r>
@@ -789,21 +739,7 @@
         <w:rPr>
           <w:b/>
         </w:rPr>
-        <w:t>‘</w:t>
-      </w:r>
-      <w:proofErr w:type="spellStart"/>
-      <w:r>
-        <w:rPr>
-          <w:b/>
-        </w:rPr>
-        <w:t>SkipFrameNumber</w:t>
-      </w:r>
-      <w:proofErr w:type="spellEnd"/>
-      <w:r>
-        <w:rPr>
-          <w:b/>
-        </w:rPr>
-        <w:t>’</w:t>
+        <w:t>‘SkipFrameNumber’</w:t>
       </w:r>
       <w:r>
         <w:t xml:space="preserve"> </w:t>
@@ -827,21 +763,7 @@
         <w:rPr>
           <w:b/>
         </w:rPr>
-        <w:t>‘</w:t>
-      </w:r>
-      <w:proofErr w:type="gramStart"/>
-      <w:r>
-        <w:rPr>
-          <w:b/>
-        </w:rPr>
-        <w:t>index</w:t>
-      </w:r>
-      <w:proofErr w:type="gramEnd"/>
-      <w:r>
-        <w:rPr>
-          <w:b/>
-        </w:rPr>
-        <w:t>’</w:t>
+        <w:t>‘index’</w:t>
       </w:r>
       <w:r>
         <w:t xml:space="preserve"> </w:t>
@@ -1131,21 +1053,19 @@
         </w:rPr>
         <w:t xml:space="preserve">        </w:t>
       </w:r>
-      <w:proofErr w:type="spellStart"/>
       <w:r>
         <w:rPr>
           <w:sz w:val="18"/>
           <w:szCs w:val="18"/>
         </w:rPr>
-        <w:t>OutPut</w:t>
-      </w:r>
-      <w:proofErr w:type="spellEnd"/>
+        <w:t>OutPut window</w:t>
+      </w:r>
       <w:r>
         <w:rPr>
           <w:sz w:val="18"/>
           <w:szCs w:val="18"/>
         </w:rPr>
-        <w:t xml:space="preserve"> window</w:t>
+        <w:tab/>
       </w:r>
       <w:r>
         <w:rPr>
@@ -1153,21 +1073,21 @@
           <w:szCs w:val="18"/>
         </w:rPr>
         <w:tab/>
+        <w:t xml:space="preserve">        </w:t>
       </w:r>
       <w:r>
         <w:rPr>
           <w:sz w:val="18"/>
           <w:szCs w:val="18"/>
         </w:rPr>
-        <w:tab/>
-        <w:t xml:space="preserve">        </w:t>
+        <w:t xml:space="preserve">Original window </w:t>
       </w:r>
       <w:r>
         <w:rPr>
           <w:sz w:val="18"/>
           <w:szCs w:val="18"/>
         </w:rPr>
-        <w:t xml:space="preserve">Original window </w:t>
+        <w:tab/>
       </w:r>
       <w:r>
         <w:rPr>
@@ -1181,37 +1101,30 @@
           <w:sz w:val="18"/>
           <w:szCs w:val="18"/>
         </w:rPr>
-        <w:tab/>
+        <w:t xml:space="preserve">  </w:t>
       </w:r>
       <w:r>
         <w:rPr>
           <w:sz w:val="18"/>
           <w:szCs w:val="18"/>
         </w:rPr>
-        <w:t xml:space="preserve">  </w:t>
-      </w:r>
-      <w:r>
+        <w:t>Segmentation window</w:t>
+      </w:r>
+    </w:p>
+    <w:p>
+      <w:pPr>
+        <w:ind w:firstLine="708"/>
+        <w:jc w:val="center"/>
         <w:rPr>
           <w:sz w:val="18"/>
           <w:szCs w:val="18"/>
         </w:rPr>
-        <w:t>Segmentation window</w:t>
-      </w:r>
-    </w:p>
-    <w:p>
-      <w:pPr>
-        <w:ind w:firstLine="708"/>
-        <w:jc w:val="center"/>
+      </w:pPr>
+      <w:r>
         <w:rPr>
           <w:sz w:val="18"/>
           <w:szCs w:val="18"/>
         </w:rPr>
-      </w:pPr>
-      <w:r>
-        <w:rPr>
-          <w:sz w:val="18"/>
-          <w:szCs w:val="18"/>
-        </w:rPr>
         <w:t>Fig.3 Three labeling windows.</w:t>
       </w:r>
     </w:p>
@@ -1267,6 +1180,9 @@
       <w:r>
         <w:t>key to confirm selection.</w:t>
       </w:r>
+      <w:r>
+        <w:t xml:space="preserve"> </w:t>
+      </w:r>
     </w:p>
     <w:p>
       <w:pPr>
@@ -1277,10 +1193,10 @@
           <w:noProof/>
         </w:rPr>
         <w:drawing>
-          <wp:inline distT="0" distB="0" distL="0" distR="0" wp14:anchorId="60929F5D" wp14:editId="4588C9A9">
-            <wp:extent cx="2826327" cy="1155417"/>
-            <wp:effectExtent l="0" t="0" r="0" b="6985"/>
-            <wp:docPr id="7" name="Picture 7"/>
+          <wp:inline distT="0" distB="0" distL="0" distR="0" wp14:anchorId="5E884642" wp14:editId="62D04F96">
+            <wp:extent cx="2787650" cy="1161521"/>
+            <wp:effectExtent l="0" t="0" r="0" b="635"/>
+            <wp:docPr id="2" name="Picture 2"/>
             <wp:cNvGraphicFramePr>
               <a:graphicFrameLocks xmlns:a="http://schemas.openxmlformats.org/drawingml/2006/main" noChangeAspect="1"/>
             </wp:cNvGraphicFramePr>
@@ -1300,7 +1216,7 @@
                   <pic:spPr>
                     <a:xfrm>
                       <a:off x="0" y="0"/>
-                      <a:ext cx="2871213" cy="1173767"/>
+                      <a:ext cx="2847859" cy="1186608"/>
                     </a:xfrm>
                     <a:prstGeom prst="rect">
                       <a:avLst/>
@@ -1596,8 +1512,6 @@
           </wp:inline>
         </w:drawing>
       </w:r>
-      <w:bookmarkStart w:id="0" w:name="_GoBack"/>
-      <w:bookmarkEnd w:id="0"/>
     </w:p>
     <w:p>
       <w:pPr>
@@ -1638,33 +1552,28 @@
           <w:numId w:val="5"/>
         </w:numPr>
       </w:pPr>
-      <w:proofErr w:type="spellStart"/>
-      <w:r>
-        <w:t>Superpixel</w:t>
-      </w:r>
-      <w:proofErr w:type="spellEnd"/>
+      <w:r>
+        <w:t xml:space="preserve">Superpixel </w:t>
+      </w:r>
+      <w:r>
+        <w:t>labeling</w:t>
+      </w:r>
+      <w:r>
+        <w:t>:</w:t>
+      </w:r>
+      <w:r>
+        <w:t xml:space="preserve"> in segmentation </w:t>
+      </w:r>
+      <w:r>
+        <w:t>window, you can draw label with super pixels</w:t>
+      </w:r>
+      <w:r>
+        <w:t>.</w:t>
+      </w:r>
       <w:r>
         <w:t xml:space="preserve"> </w:t>
       </w:r>
       <w:r>
-        <w:t>labeling</w:t>
-      </w:r>
-      <w:r>
-        <w:t>:</w:t>
-      </w:r>
-      <w:r>
-        <w:t xml:space="preserve"> in segmentation </w:t>
-      </w:r>
-      <w:r>
-        <w:t>window, you can draw label with super pixels</w:t>
-      </w:r>
-      <w:r>
-        <w:t>.</w:t>
-      </w:r>
-      <w:r>
-        <w:t xml:space="preserve"> </w:t>
-      </w:r>
-      <w:r>
         <w:t>(</w:t>
       </w:r>
       <w:r>
@@ -1674,21 +1583,7 @@
         <w:rPr>
           <w:b/>
         </w:rPr>
-        <w:t xml:space="preserve">‘Use </w:t>
-      </w:r>
-      <w:proofErr w:type="spellStart"/>
-      <w:r>
-        <w:rPr>
-          <w:b/>
-        </w:rPr>
-        <w:t>superpixel</w:t>
-      </w:r>
-      <w:proofErr w:type="spellEnd"/>
-      <w:r>
-        <w:rPr>
-          <w:b/>
-        </w:rPr>
-        <w:t xml:space="preserve"> labeling’</w:t>
+        <w:t>‘Use superpixel labeling’</w:t>
       </w:r>
       <w:r>
         <w:t xml:space="preserve"> button in the main panel.</w:t>
@@ -1699,7 +1594,6 @@
       <w:r>
         <w:t xml:space="preserve"> Use </w:t>
       </w:r>
-      <w:proofErr w:type="spellStart"/>
       <w:r>
         <w:rPr>
           <w:b/>
@@ -1713,25 +1607,10 @@
         <w:rPr>
           <w:b/>
         </w:rPr>
-        <w:t>mouse</w:t>
-      </w:r>
-      <w:proofErr w:type="spellEnd"/>
-      <w:r>
-        <w:rPr>
-          <w:b/>
-        </w:rPr>
-        <w:t xml:space="preserve"> wheel</w:t>
-      </w:r>
-      <w:r>
-        <w:t xml:space="preserve"> to change </w:t>
-      </w:r>
-      <w:proofErr w:type="spellStart"/>
-      <w:r>
-        <w:t>superpixel</w:t>
-      </w:r>
-      <w:proofErr w:type="spellEnd"/>
-      <w:r>
-        <w:t xml:space="preserve"> size.</w:t>
+        <w:t>mouse wheel</w:t>
+      </w:r>
+      <w:r>
+        <w:t xml:space="preserve"> to change superpixel size.</w:t>
       </w:r>
     </w:p>
     <w:p>
@@ -1798,23 +1677,7 @@
           <w:sz w:val="18"/>
           <w:szCs w:val="18"/>
         </w:rPr>
-        <w:t xml:space="preserve">Fig.6 </w:t>
-      </w:r>
-      <w:proofErr w:type="spellStart"/>
-      <w:r>
-        <w:rPr>
-          <w:sz w:val="18"/>
-          <w:szCs w:val="18"/>
-        </w:rPr>
-        <w:t>superpixel</w:t>
-      </w:r>
-      <w:proofErr w:type="spellEnd"/>
-      <w:r>
-        <w:rPr>
-          <w:sz w:val="18"/>
-          <w:szCs w:val="18"/>
-        </w:rPr>
-        <w:t xml:space="preserve"> labeling mode.</w:t>
+        <w:t>Fig.6 superpixel labeling mode.</w:t>
       </w:r>
     </w:p>
     <w:p>
@@ -2097,15 +1960,7 @@
     </w:p>
     <w:p>
       <w:r>
-        <w:t>Output label file name is:’ &lt;index&gt;.bmp’, and the corresponding original image file name is ‘&lt;index&gt;_ori.bmp’. &lt;</w:t>
-      </w:r>
-      <w:proofErr w:type="gramStart"/>
-      <w:r>
-        <w:t>index</w:t>
-      </w:r>
-      <w:proofErr w:type="gramEnd"/>
-      <w:r>
-        <w:t>&gt; part is formatted as ‘%06d’.</w:t>
+        <w:t>Output label file name is:’ &lt;index&gt;.bmp’, and the corresponding original image file name is ‘&lt;index&gt;_ori.bmp’. &lt;index&gt; part is formatted as ‘%06d’.</w:t>
       </w:r>
     </w:p>
     <w:p>
@@ -2144,27 +1999,13 @@
         <w:rPr>
           <w:b/>
         </w:rPr>
-        <w:t xml:space="preserve">Tab.1 Shot </w:t>
-      </w:r>
-      <w:proofErr w:type="gramStart"/>
-      <w:r>
-        <w:rPr>
-          <w:b/>
-        </w:rPr>
-        <w:t>Keys</w:t>
-      </w:r>
-      <w:r>
-        <w:rPr>
-          <w:b/>
-        </w:rPr>
-        <w:t>(</w:t>
-      </w:r>
-      <w:proofErr w:type="gramEnd"/>
-      <w:r>
-        <w:rPr>
-          <w:b/>
-        </w:rPr>
-        <w:t>Hol</w:t>
+        <w:t>Tab.1 Shot Keys</w:t>
+      </w:r>
+      <w:r>
+        <w:rPr>
+          <w:b/>
+        </w:rPr>
+        <w:t>(Hol</w:t>
       </w:r>
       <w:r>
         <w:rPr>
@@ -2822,47 +2663,64 @@
       </w:pPr>
       <w:r>
         <w:rPr>
-          <w:rFonts w:hint="eastAsia"/>
           <w:b/>
           <w:sz w:val="28"/>
           <w:szCs w:val="28"/>
         </w:rPr>
         <w:lastRenderedPageBreak/>
-        <w:t>C</w:t>
-      </w:r>
-      <w:r>
+        <w:t>Default Label Setting</w:t>
+      </w:r>
+    </w:p>
+    <w:p>
+      <w:r>
+        <w:t>Default</w:t>
+      </w:r>
+      <w:r>
+        <w:t xml:space="preserve"> output label is set to black (0, 0, 0). In UAVid case, it is ‘clutter’ class. You only need to focus on other more specific classes. </w:t>
+      </w:r>
+    </w:p>
+    <w:p>
+      <w:r>
+        <w:t>So , please s</w:t>
+      </w:r>
+      <w:bookmarkStart w:id="0" w:name="_GoBack"/>
+      <w:bookmarkEnd w:id="0"/>
+      <w:r>
+        <w:t xml:space="preserve">elect the label window and press ‘Tab’ key once to blend label with original image. Pressing ‘shift’ to select a class other than ‘clutter’ to draw. </w:t>
+      </w:r>
+    </w:p>
+    <w:p>
+      <w:pPr>
         <w:rPr>
           <w:b/>
           <w:sz w:val="28"/>
           <w:szCs w:val="28"/>
         </w:rPr>
-        <w:t xml:space="preserve">lasses </w:t>
-      </w:r>
-      <w:r>
-        <w:rPr>
+      </w:pPr>
+      <w:r>
+        <w:rPr>
+          <w:rFonts w:hint="eastAsia"/>
           <w:b/>
           <w:sz w:val="28"/>
           <w:szCs w:val="28"/>
         </w:rPr>
-        <w:t xml:space="preserve">for </w:t>
-      </w:r>
-      <w:proofErr w:type="spellStart"/>
+        <w:t>C</w:t>
+      </w:r>
       <w:r>
         <w:rPr>
           <w:b/>
           <w:sz w:val="28"/>
           <w:szCs w:val="28"/>
         </w:rPr>
-        <w:t>UAVid</w:t>
-      </w:r>
-      <w:proofErr w:type="spellEnd"/>
+        <w:t xml:space="preserve">lasses </w:t>
+      </w:r>
       <w:r>
         <w:rPr>
           <w:b/>
           <w:sz w:val="28"/>
           <w:szCs w:val="28"/>
         </w:rPr>
-        <w:t xml:space="preserve"> </w:t>
+        <w:t xml:space="preserve">for </w:t>
       </w:r>
       <w:r>
         <w:rPr>
@@ -2870,7 +2728,7 @@
           <w:sz w:val="28"/>
           <w:szCs w:val="28"/>
         </w:rPr>
-        <w:t>P</w:t>
+        <w:t>UAVid</w:t>
       </w:r>
       <w:r>
         <w:rPr>
@@ -2878,6 +2736,22 @@
           <w:sz w:val="28"/>
           <w:szCs w:val="28"/>
         </w:rPr>
+        <w:t xml:space="preserve"> </w:t>
+      </w:r>
+      <w:r>
+        <w:rPr>
+          <w:b/>
+          <w:sz w:val="28"/>
+          <w:szCs w:val="28"/>
+        </w:rPr>
+        <w:t>P</w:t>
+      </w:r>
+      <w:r>
+        <w:rPr>
+          <w:b/>
+          <w:sz w:val="28"/>
+          <w:szCs w:val="28"/>
+        </w:rPr>
         <w:t>roject</w:t>
       </w:r>
     </w:p>
@@ -2981,15 +2855,7 @@
         <w:t>Tree</w:t>
       </w:r>
       <w:r>
-        <w:t xml:space="preserve">: includes </w:t>
-      </w:r>
-      <w:proofErr w:type="gramStart"/>
-      <w:r>
-        <w:t>trees, that</w:t>
-      </w:r>
-      <w:proofErr w:type="gramEnd"/>
-      <w:r>
-        <w:t xml:space="preserve"> </w:t>
+        <w:t xml:space="preserve">: includes trees, that </w:t>
       </w:r>
       <w:r>
         <w:t xml:space="preserve">have obvious canopy. </w:t>
@@ -3130,23 +2996,7 @@
           <w:sz w:val="18"/>
           <w:szCs w:val="18"/>
         </w:rPr>
-        <w:t xml:space="preserve">Fig.8 </w:t>
-      </w:r>
-      <w:proofErr w:type="gramStart"/>
-      <w:r>
-        <w:rPr>
-          <w:sz w:val="18"/>
-          <w:szCs w:val="18"/>
-        </w:rPr>
-        <w:t>Labeling</w:t>
-      </w:r>
-      <w:proofErr w:type="gramEnd"/>
-      <w:r>
-        <w:rPr>
-          <w:sz w:val="18"/>
-          <w:szCs w:val="18"/>
-        </w:rPr>
-        <w:t xml:space="preserve"> example.</w:t>
+        <w:t>Fig.8 Labeling example.</w:t>
       </w:r>
     </w:p>
     <w:p>
@@ -3299,6 +3149,7 @@
         </w:numPr>
       </w:pPr>
       <w:r>
+        <w:lastRenderedPageBreak/>
         <w:t xml:space="preserve">To </w:t>
       </w:r>
       <w:r>

</xml_diff>